<commit_message>
Added Slides - Day 1
</commit_message>
<xml_diff>
--- a/Required Software and Setup.docx
+++ b/Required Software and Setup.docx
@@ -406,6 +406,8 @@
           <w:lang w:val="en-US"/>
         </w:rPr>
       </w:pPr>
+      <w:bookmarkStart w:id="0" w:name="_GoBack"/>
+      <w:bookmarkEnd w:id="0"/>
     </w:p>
     <w:p>
       <w:pPr>
@@ -543,6 +545,7 @@
     <w:p>
       <w:pPr>
         <w:numPr>
+          <w:ilvl w:val="0"/>
           <w:numId w:val="0"/>
         </w:numPr>
         <w:ind w:leftChars="0"/>
@@ -589,6 +592,7 @@
     <w:p>
       <w:pPr>
         <w:numPr>
+          <w:ilvl w:val="0"/>
           <w:numId w:val="0"/>
         </w:numPr>
         <w:jc w:val="left"/>
@@ -634,6 +638,7 @@
     <w:p>
       <w:pPr>
         <w:numPr>
+          <w:ilvl w:val="0"/>
           <w:numId w:val="0"/>
         </w:numPr>
         <w:ind w:leftChars="0"/>
@@ -651,6 +656,7 @@
     <w:p>
       <w:pPr>
         <w:numPr>
+          <w:ilvl w:val="0"/>
           <w:numId w:val="0"/>
         </w:numPr>
         <w:ind w:leftChars="0"/>
@@ -668,6 +674,7 @@
     <w:p>
       <w:pPr>
         <w:numPr>
+          <w:ilvl w:val="0"/>
           <w:numId w:val="0"/>
         </w:numPr>
         <w:ind w:leftChars="0"/>
@@ -681,7 +688,6 @@
           <w:lang w:val="en-US"/>
         </w:rPr>
       </w:pPr>
-      <w:bookmarkStart w:id="0" w:name="_GoBack"/>
       <w:r>
         <w:rPr>
           <w:rFonts w:hint="default"/>
@@ -694,7 +700,6 @@
         <w:t>**********************************************************************************************</w:t>
       </w:r>
     </w:p>
-    <w:bookmarkEnd w:id="0"/>
     <w:p>
       <w:pPr>
         <w:numPr>

</xml_diff>